<commit_message>
Submission of Stage 2 manuscript
</commit_message>
<xml_diff>
--- a/registered_report/registered_report blinded.docx
+++ b/registered_report/registered_report blinded.docx
@@ -5,18 +5,16 @@
     <w:p>
       <w:pPr>
         <w:ind w:firstLine="0"/>
-        <w:jc w:val="center"/>
-        <w:rPr>
-          <w:b/>
-          <w:bCs/>
-        </w:rPr>
-      </w:pPr>
-      <w:bookmarkStart w:id="0" w:name="research-highlights"/>
-      <w:r>
-        <w:rPr>
-          <w:b/>
-          <w:bCs/>
-        </w:rPr>
+      </w:pPr>
+      <w:bookmarkStart w:id="0" w:name="ethics-approval-statement"/>
+    </w:p>
+    <w:p>
+      <w:pPr>
+        <w:pStyle w:val="Heading1"/>
+      </w:pPr>
+      <w:bookmarkStart w:id="1" w:name="research-highlights"/>
+      <w:bookmarkEnd w:id="0"/>
+      <w:r>
         <w:t>Research Highlights</w:t>
       </w:r>
     </w:p>
@@ -73,8 +71,8 @@
       <w:pPr>
         <w:pStyle w:val="Heading1"/>
       </w:pPr>
-      <w:bookmarkStart w:id="1" w:name="abstract"/>
-      <w:bookmarkEnd w:id="0"/>
+      <w:bookmarkStart w:id="2" w:name="abstract"/>
+      <w:bookmarkEnd w:id="1"/>
       <w:r>
         <w:lastRenderedPageBreak/>
         <w:t>Abstract</w:t>
@@ -110,7 +108,7 @@
       <w:pPr>
         <w:pStyle w:val="Heading4"/>
       </w:pPr>
-      <w:bookmarkStart w:id="2" w:name="X924c4688dd32678c116a3f53ab07f65e1a60ef2"/>
+      <w:bookmarkStart w:id="3" w:name="X924c4688dd32678c116a3f53ab07f65e1a60ef2"/>
       <w:r>
         <w:lastRenderedPageBreak/>
         <w:t>Cognitive deficits and enhancements in youth from adverse conditions: An integrative assessment using Drift Diffusion Modeling in the ABCD study</w:t>
@@ -141,8 +139,8 @@
       <w:pPr>
         <w:pStyle w:val="Heading2"/>
       </w:pPr>
-      <w:bookmarkStart w:id="3" w:name="intro_sub1"/>
-      <w:bookmarkEnd w:id="2"/>
+      <w:bookmarkStart w:id="4" w:name="intro_sub1"/>
+      <w:bookmarkEnd w:id="3"/>
       <w:r>
         <w:t>What do deficit and enhancement patterns mean?</w:t>
       </w:r>
@@ -335,8 +333,8 @@
       <w:pPr>
         <w:pStyle w:val="Heading2"/>
       </w:pPr>
-      <w:bookmarkStart w:id="4" w:name="intro_sub2"/>
-      <w:bookmarkEnd w:id="3"/>
+      <w:bookmarkStart w:id="5" w:name="intro_sub2"/>
+      <w:bookmarkEnd w:id="4"/>
       <w:r>
         <w:t>Are deficit and enhancement patterns task-specific or task-general?</w:t>
       </w:r>
@@ -355,7 +353,7 @@
         <w:pStyle w:val="BodyText"/>
       </w:pPr>
       <w:r>
-        <w:t xml:space="preserve">Structural equation modeling (SEM) can disentangle task-general and task-specific processes. For example, it can estimate shared task variance with latent task-general variables. By estimating shared variance across different tasks, we can also obtain more precise estimates of task-specific abilities (i.e., variance unique to specific tasks). Bignardi et al. (2022) recently applied this approach to model how socioeconomic status (SES) is related to standard performance measures in three large data sets. They used SEM to model the effect of SES on a general factor and task-specific residual variances. Lower SES was associated with a lower general ability, but </w:t>
+        <w:t xml:space="preserve">Structural equation modeling (SEM) can disentangle task-general and task-specific processes. For example, it can estimate shared task variance with latent task-general variables. By estimating shared variance across different tasks, we can also obtain more precise estimates of task-specific abilities (i.e., variance unique to specific tasks). Bignardi et al. (n.d.) recently applied this approach to model how socioeconomic status (SES) is related to standard performance measures in three large data sets. They used SEM to model the effect of SES on a general factor and task-specific residual variances. Lower SES was associated with a lower general ability, but </w:t>
       </w:r>
       <w:r>
         <w:rPr>
@@ -372,8 +370,8 @@
       <w:pPr>
         <w:pStyle w:val="Heading2"/>
       </w:pPr>
-      <w:bookmarkStart w:id="5" w:name="intro_current"/>
-      <w:bookmarkEnd w:id="4"/>
+      <w:bookmarkStart w:id="6" w:name="intro_current"/>
+      <w:bookmarkEnd w:id="5"/>
       <w:r>
         <w:t>The current study</w:t>
       </w:r>
@@ -430,7 +428,7 @@
         <w:t>mental rotation</w:t>
       </w:r>
       <w:r>
-        <w:t xml:space="preserve"> because previous studies have found negative associations between SES and mental rotation ability (based on RTs and accuracy; Assari, 2020; Bignardi et al., 2022). To the extent that these performance differences reflect differences in the respective abilities—as they have </w:t>
+        <w:t xml:space="preserve"> because previous studies have found negative associations between SES and mental rotation ability (based on RTs and accuracy; Assari, 2020; Bignardi et al., n.d.). To the extent that these performance differences reflect differences in the respective abilities—as they have </w:t>
       </w:r>
       <w:r>
         <w:lastRenderedPageBreak/>
@@ -474,7 +472,7 @@
       </w:r>
       <w:r>
         <w:lastRenderedPageBreak/>
-        <w:t>On the other hand, there is also evidence that adversity affects general cognitive ability (Bignardi et al., 2022)—perhaps through its broad effects on brain regions that are involved across several cognitive abilities (Sheridan &amp; McLaughlin, 2014). However, equivalent or enhanced drift rates, whether they be task-specific or task-general, would not be consistent with deficit perspectives; rather, this would suggest that abilities are intact or enhanced.</w:t>
+        <w:t>On the other hand, there is also evidence that adversity affects general cognitive ability (Bignardi et al., n.d.)—perhaps through its broad effects on brain regions that are involved across several cognitive abilities (Sheridan &amp; McLaughlin, 2014). However, equivalent or enhanced drift rates, whether they be task-specific or task-general, would not be consistent with deficit perspectives; rather, this would suggest that abilities are intact or enhanced.</w:t>
       </w:r>
     </w:p>
     <w:p>
@@ -497,9 +495,9 @@
       <w:pPr>
         <w:pStyle w:val="Heading1"/>
       </w:pPr>
-      <w:bookmarkStart w:id="6" w:name="methods"/>
-      <w:bookmarkEnd w:id="1"/>
-      <w:bookmarkEnd w:id="5"/>
+      <w:bookmarkStart w:id="7" w:name="methods"/>
+      <w:bookmarkEnd w:id="2"/>
+      <w:bookmarkEnd w:id="6"/>
       <w:r>
         <w:lastRenderedPageBreak/>
         <w:t>Methods</w:t>
@@ -509,7 +507,7 @@
       <w:pPr>
         <w:pStyle w:val="Heading2"/>
       </w:pPr>
-      <w:bookmarkStart w:id="7" w:name="meth_sample"/>
+      <w:bookmarkStart w:id="8" w:name="meth_sample"/>
       <w:r>
         <w:t>Sample</w:t>
       </w:r>
@@ -561,8 +559,8 @@
       <w:pPr>
         <w:pStyle w:val="Heading2"/>
       </w:pPr>
-      <w:bookmarkStart w:id="8" w:name="meth_os"/>
-      <w:bookmarkEnd w:id="7"/>
+      <w:bookmarkStart w:id="9" w:name="meth_os"/>
+      <w:bookmarkEnd w:id="8"/>
       <w:r>
         <w:t>Open Science Statement</w:t>
       </w:r>
@@ -650,8 +648,8 @@
       <w:pPr>
         <w:pStyle w:val="Heading2"/>
       </w:pPr>
-      <w:bookmarkStart w:id="9" w:name="meth_exclusions"/>
-      <w:bookmarkEnd w:id="8"/>
+      <w:bookmarkStart w:id="10" w:name="meth_exclusions"/>
+      <w:bookmarkEnd w:id="9"/>
       <w:r>
         <w:t>Exclusion Criteria</w:t>
       </w:r>
@@ -741,8 +739,8 @@
       <w:pPr>
         <w:pStyle w:val="Heading2"/>
       </w:pPr>
-      <w:bookmarkStart w:id="10" w:name="meth_measures"/>
-      <w:bookmarkEnd w:id="9"/>
+      <w:bookmarkStart w:id="11" w:name="meth_measures"/>
+      <w:bookmarkEnd w:id="10"/>
       <w:r>
         <w:t>Measures</w:t>
       </w:r>
@@ -751,7 +749,7 @@
       <w:pPr>
         <w:pStyle w:val="Heading3"/>
       </w:pPr>
-      <w:bookmarkStart w:id="11" w:name="meth_cogtasks"/>
+      <w:bookmarkStart w:id="12" w:name="meth_cogtasks"/>
       <w:r>
         <w:t>Cognitive Tasks</w:t>
       </w:r>
@@ -1013,8 +1011,8 @@
       <w:pPr>
         <w:pStyle w:val="Heading3"/>
       </w:pPr>
-      <w:bookmarkStart w:id="12" w:name="meth_adversity"/>
-      <w:bookmarkEnd w:id="11"/>
+      <w:bookmarkStart w:id="13" w:name="meth_adversity"/>
+      <w:bookmarkEnd w:id="12"/>
       <w:r>
         <w:t>Adversity measures</w:t>
       </w:r>
@@ -1100,9 +1098,9 @@
       <w:pPr>
         <w:pStyle w:val="Heading2"/>
       </w:pPr>
-      <w:bookmarkStart w:id="13" w:name="meth_analyses"/>
-      <w:bookmarkEnd w:id="10"/>
-      <w:bookmarkEnd w:id="12"/>
+      <w:bookmarkStart w:id="14" w:name="meth_analyses"/>
+      <w:bookmarkEnd w:id="11"/>
+      <w:bookmarkEnd w:id="13"/>
       <w:r>
         <w:t>Analysis Pipeline</w:t>
       </w:r>
@@ -1111,7 +1109,7 @@
       <w:pPr>
         <w:pStyle w:val="Heading3"/>
       </w:pPr>
-      <w:bookmarkStart w:id="14" w:name="meth_proposed"/>
+      <w:bookmarkStart w:id="15" w:name="meth_proposed"/>
       <w:r>
         <w:t>Primary analyses</w:t>
       </w:r>
@@ -1326,10 +1324,10 @@
       <w:pPr>
         <w:pStyle w:val="Heading1"/>
       </w:pPr>
-      <w:bookmarkStart w:id="15" w:name="results"/>
-      <w:bookmarkEnd w:id="6"/>
-      <w:bookmarkEnd w:id="13"/>
+      <w:bookmarkStart w:id="16" w:name="results"/>
+      <w:bookmarkEnd w:id="7"/>
       <w:bookmarkEnd w:id="14"/>
+      <w:bookmarkEnd w:id="15"/>
       <w:r>
         <w:lastRenderedPageBreak/>
         <w:t>Results</w:t>
@@ -1339,7 +1337,7 @@
       <w:pPr>
         <w:pStyle w:val="Heading2"/>
       </w:pPr>
-      <w:bookmarkStart w:id="16" w:name="model-fit"/>
+      <w:bookmarkStart w:id="17" w:name="model-fit"/>
       <w:r>
         <w:t>Model fit</w:t>
       </w:r>
@@ -1348,7 +1346,7 @@
       <w:pPr>
         <w:pStyle w:val="Heading3"/>
       </w:pPr>
-      <w:bookmarkStart w:id="17" w:name="ddm"/>
+      <w:bookmarkStart w:id="18" w:name="ddm"/>
       <w:r>
         <w:t>DDM</w:t>
       </w:r>
@@ -1422,8 +1420,8 @@
       <w:pPr>
         <w:pStyle w:val="Heading3"/>
       </w:pPr>
-      <w:bookmarkStart w:id="18" w:name="sem"/>
-      <w:bookmarkEnd w:id="17"/>
+      <w:bookmarkStart w:id="19" w:name="sem"/>
+      <w:bookmarkEnd w:id="18"/>
       <w:r>
         <w:t>SEM</w:t>
       </w:r>
@@ -1485,9 +1483,9 @@
       <w:pPr>
         <w:pStyle w:val="Heading2"/>
       </w:pPr>
-      <w:bookmarkStart w:id="19" w:name="primary-analysis"/>
-      <w:bookmarkEnd w:id="16"/>
-      <w:bookmarkEnd w:id="18"/>
+      <w:bookmarkStart w:id="20" w:name="primary-analysis"/>
+      <w:bookmarkEnd w:id="17"/>
+      <w:bookmarkEnd w:id="19"/>
       <w:r>
         <w:lastRenderedPageBreak/>
         <w:t>Primary analysis</w:t>
@@ -1616,8 +1614,8 @@
       <w:pPr>
         <w:pStyle w:val="Heading2"/>
       </w:pPr>
-      <w:bookmarkStart w:id="20" w:name="exploratory-analysis"/>
-      <w:bookmarkEnd w:id="19"/>
+      <w:bookmarkStart w:id="21" w:name="exploratory-analysis"/>
+      <w:bookmarkEnd w:id="20"/>
       <w:r>
         <w:t>Exploratory analysis</w:t>
       </w:r>
@@ -1643,9 +1641,9 @@
       <w:pPr>
         <w:pStyle w:val="Heading1"/>
       </w:pPr>
-      <w:bookmarkStart w:id="21" w:name="discussion"/>
-      <w:bookmarkEnd w:id="15"/>
-      <w:bookmarkEnd w:id="20"/>
+      <w:bookmarkStart w:id="22" w:name="discussion"/>
+      <w:bookmarkEnd w:id="16"/>
+      <w:bookmarkEnd w:id="21"/>
       <w:r>
         <w:t>Discussion</w:t>
       </w:r>
@@ -1659,7 +1657,7 @@
       <w:pPr>
         <w:pStyle w:val="Heading2"/>
       </w:pPr>
-      <w:bookmarkStart w:id="22" w:name="primary-findings"/>
+      <w:bookmarkStart w:id="23" w:name="primary-findings"/>
       <w:r>
         <w:t>Primary findings</w:t>
       </w:r>
@@ -1678,7 +1676,7 @@
         <w:pStyle w:val="BodyText"/>
       </w:pPr>
       <w:r>
-        <w:t>The finding that most task-specific abilities were unaffected by either type of adversity was striking in light of the existing literature. It suggests that the cognitive abilities of youth with more adversity exposure were comparable with those of their counterparts from low-adversity contexts. This is inconsistent with previous interpretations of adversity-related performance differences based on raw performance measures. For example, a previous study showed enhanced attention-shifting performance in youth with more exposure to threat (Young et al., 2022; for similar findings with environmental and caregiver unpredictability, see Fields et al., 2021; Mittal et al., 2015). In addition, youth from adversity have previously been found to perform worse on inhibition tasks (Farah et al., 2006; Fields et al., 2021; Mezzacappa, 2004; Mittal et al., 2015; Noble et al., 2005), and previous investigations in the ABCD study found negative associations between SES and mental rotation (Assari, 2020; Bignardi et al., 2022).</w:t>
+        <w:t>The finding that most task-specific abilities were unaffected by either type of adversity was striking in light of the existing literature. It suggests that the cognitive abilities of youth with more adversity exposure were comparable with those of their counterparts from low-adversity contexts. This is inconsistent with previous interpretations of adversity-related performance differences based on raw performance measures. For example, a previous study showed enhanced attention-shifting performance in youth with more exposure to threat (Young et al., 2022; for similar findings with environmental and caregiver unpredictability, see Fields et al., 2021; Mittal et al., 2015). In addition, youth from adversity have previously been found to perform worse on inhibition tasks (Farah et al., 2006; Fields et al., 2021; Mezzacappa, 2004; Mittal et al., 2015; Noble et al., 2005), and previous investigations in the ABCD study found negative associations between SES and mental rotation (Assari, 2020; Bignardi et al., n.d.).</w:t>
       </w:r>
     </w:p>
     <w:p>
@@ -1698,7 +1696,7 @@
         <w:pStyle w:val="BodyText"/>
       </w:pPr>
       <w:r>
-        <w:t>Our results align to some extent with two recent investigations. First, Bignardi et al. (2022) conducted a study in three large datasets—among which the ABCD study—in which they used SEM to separate task-general variance from task-specific variance. They found that SES was positively associated with lower task-general performance in all datasets, but after accounting for task-general performance, found many instances of practically equivalent performance. Interestingly, they found negative associations (meaning better performance) between SES and the Flanker and Attention Shifting Task in the ABCD data. Second, Young et al. (n.d.) investigated associations between SES and unpredictability with performance on subtasks of the Woodcock-Johnson achievement task battery, comparing subtask performance to overall performance. Lower SES was associated with lower overall performance, which seemed strongly driven by vocabulary tasks. However, most subtasks showed intact performance relative to overall performance, with auditory tasks even showing relative enhancements.</w:t>
+        <w:t>Our results align to some extent with two recent investigations. First, Bignardi et al. (n.d.) conducted a study in three large datasets—among which the ABCD study—in which they used SEM to separate task-general variance from task-specific variance. They found that SES was positively associated with lower task-general performance in all datasets, but after accounting for task-general performance, found many instances of practically equivalent performance. Interestingly, they found negative associations (meaning better performance) between SES and the Flanker and Attention Shifting Task in the ABCD data. Second, Young et al. (n.d.) investigated associations between SES and unpredictability with performance on subtasks of the Woodcock-Johnson achievement task battery, comparing subtask performance to overall performance. Lower SES was associated with lower overall performance, which seemed strongly driven by vocabulary tasks. However, most subtasks showed intact performance relative to overall performance, with auditory tasks even showing relative enhancements.</w:t>
       </w:r>
     </w:p>
     <w:p>
@@ -1727,15 +1725,15 @@
         <w:t>less</w:t>
       </w:r>
       <w:r>
-        <w:t xml:space="preserve"> cautious when processing conflicting information (i.e., distracting information on the Inhibition Task and changing task-demands on the Attention Shifting Task). The task-general increase in response caution was not predicted, and we do not have a clear explanation for it based on previous literature. We might speculate that the task-specific effects is a reasonable responses for youth growing up in threatening environments, as a less stringent threshold for responding to salient environmental information can facilitate rapidly detecting and responding to potential threats (Frankenhuis et al., 2016; Mittal et al., 2015). Relatedly, Bignardi et al. (2022) found that raw Flanker and Attention Shifting performance—after accounting for general processes—was negatively associated with SES in the ABCD sample (i.e., youth from lower SES performing relatively better). Our findings suggest that these patterns likely reflect lowered response caution, and that they may be primarily driven by threat, as our models assess the effect of threat above and beyond effects of SES. This highlights the importance of separating distal (e.g., SES) and proximal (e.g., threat) factors that might drive performance differences (Amso &amp; Lynn, 2017; DeJoseph et al., 2022).</w:t>
+        <w:t xml:space="preserve"> cautious when processing conflicting information (i.e., distracting information on the Inhibition Task and changing task-demands on the Attention Shifting Task). The task-general increase in response caution was not predicted, and we do not have a clear explanation for it based on previous literature. We might speculate that the task-specific effects is a reasonable responses for youth growing up in threatening environments, as a less stringent threshold for responding to salient environmental information can facilitate rapidly detecting and responding to potential threats (Frankenhuis et al., 2016; Mittal et al., 2015). Relatedly, Bignardi et al. (n.d.) found that raw Flanker and Attention Shifting performance—after accounting for general processes—was negatively associated with SES in the ABCD sample (i.e., youth from lower SES performing relatively better). Our findings suggest that these patterns likely reflect lowered response caution, and that they may be primarily driven by threat, as our models assess the effect of threat above and beyond effects of SES. This highlights the importance of separating distal (e.g., SES) and proximal (e.g., threat) factors that might drive performance differences (Amso &amp; Lynn, 2017; DeJoseph et al., 2022).</w:t>
       </w:r>
     </w:p>
     <w:p>
       <w:pPr>
         <w:pStyle w:val="Heading2"/>
       </w:pPr>
-      <w:bookmarkStart w:id="23" w:name="X13f6884f7da762f585b484fdb892a9cfb2743dd"/>
-      <w:bookmarkEnd w:id="22"/>
+      <w:bookmarkStart w:id="24" w:name="X13f6884f7da762f585b484fdb892a9cfb2743dd"/>
+      <w:bookmarkEnd w:id="23"/>
       <w:r>
         <w:lastRenderedPageBreak/>
         <w:t>Strengths, limitations, and future directions</w:t>
@@ -1782,8 +1780,8 @@
       <w:pPr>
         <w:pStyle w:val="Heading2"/>
       </w:pPr>
-      <w:bookmarkStart w:id="24" w:name="conclusion"/>
-      <w:bookmarkEnd w:id="23"/>
+      <w:bookmarkStart w:id="25" w:name="conclusion"/>
+      <w:bookmarkEnd w:id="24"/>
       <w:r>
         <w:t>Conclusion</w:t>
       </w:r>
@@ -1802,9 +1800,9 @@
       <w:pPr>
         <w:pStyle w:val="Heading1"/>
       </w:pPr>
-      <w:bookmarkStart w:id="25" w:name="footnotes"/>
-      <w:bookmarkEnd w:id="21"/>
-      <w:bookmarkEnd w:id="24"/>
+      <w:bookmarkStart w:id="26" w:name="footnotes"/>
+      <w:bookmarkEnd w:id="22"/>
+      <w:bookmarkEnd w:id="25"/>
       <w:r>
         <w:lastRenderedPageBreak/>
         <w:t>Footnotes</w:t>
@@ -1888,8 +1886,8 @@
       <w:pPr>
         <w:pStyle w:val="Heading1"/>
       </w:pPr>
-      <w:bookmarkStart w:id="26" w:name="references"/>
-      <w:bookmarkEnd w:id="25"/>
+      <w:bookmarkStart w:id="27" w:name="references"/>
+      <w:bookmarkEnd w:id="26"/>
       <w:r>
         <w:lastRenderedPageBreak/>
         <w:t>References</w:t>
@@ -1899,8 +1897,8 @@
       <w:pPr>
         <w:pStyle w:val="Bibliography"/>
       </w:pPr>
-      <w:bookmarkStart w:id="27" w:name="ref-amso_2017"/>
-      <w:bookmarkStart w:id="28" w:name="refs"/>
+      <w:bookmarkStart w:id="28" w:name="ref-amso_2017"/>
+      <w:bookmarkStart w:id="29" w:name="refs"/>
       <w:r>
         <w:t xml:space="preserve">Amso, D., &amp; Lynn, A. (2017). Distinctive Mechanisms of Adversity and Socioeconomic Inequality in child development: A review and recommendations for evidence-based policy. </w:t>
       </w:r>
@@ -1937,8 +1935,8 @@
       <w:pPr>
         <w:pStyle w:val="Bibliography"/>
       </w:pPr>
-      <w:bookmarkStart w:id="29" w:name="ref-assari_2020"/>
-      <w:bookmarkEnd w:id="27"/>
+      <w:bookmarkStart w:id="30" w:name="ref-assari_2020"/>
+      <w:bookmarkEnd w:id="28"/>
       <w:r>
         <w:t xml:space="preserve">Assari, S. (2020). Mental rotation in American children: Diminished returns of parental education in black families. </w:t>
       </w:r>
@@ -1978,8 +1976,8 @@
           <w:lang w:val="nl-NL"/>
         </w:rPr>
       </w:pPr>
-      <w:bookmarkStart w:id="30" w:name="ref-bauer_2017"/>
-      <w:bookmarkEnd w:id="29"/>
+      <w:bookmarkStart w:id="31" w:name="ref-bauer_2017"/>
+      <w:bookmarkEnd w:id="30"/>
       <w:r>
         <w:t xml:space="preserve">Bauer, D. J. (2017). A more general model for testing measurement invariance and differential item functioning. </w:t>
       </w:r>
@@ -2025,8 +2023,8 @@
       <w:pPr>
         <w:pStyle w:val="Bibliography"/>
       </w:pPr>
-      <w:bookmarkStart w:id="31" w:name="ref-benjamini_1995"/>
-      <w:bookmarkEnd w:id="30"/>
+      <w:bookmarkStart w:id="32" w:name="ref-benjamini_1995"/>
+      <w:bookmarkEnd w:id="31"/>
       <w:r>
         <w:rPr>
           <w:lang w:val="nl-NL"/>
@@ -2069,27 +2067,37 @@
       <w:pPr>
         <w:pStyle w:val="Bibliography"/>
       </w:pPr>
-      <w:bookmarkStart w:id="32" w:name="ref-bignardi_2022"/>
-      <w:bookmarkEnd w:id="31"/>
-      <w:r>
-        <w:t xml:space="preserve">Bignardi, G., Mareva, S., &amp; Astle, D. (2022). </w:t>
+      <w:bookmarkStart w:id="33" w:name="ref-bignardi_2023"/>
+      <w:bookmarkEnd w:id="32"/>
+      <w:r>
+        <w:t xml:space="preserve">Bignardi, G., Mareva, S., &amp; Astle, D. E. (n.d.). Parental socioeconomic status weakly predicts specific cognitive and academic skills beyond general cognitive ability. </w:t>
       </w:r>
       <w:r>
         <w:rPr>
           <w:i/>
           <w:iCs/>
         </w:rPr>
-        <w:t>Associations between parental socioeconomic status and children’s cognitive skills are mostly broad and non-specific</w:t>
-      </w:r>
-      <w:r>
-        <w:t xml:space="preserve">. OSF Preprints. </w:t>
+        <w:t>Developmental Science</w:t>
+      </w:r>
+      <w:r>
+        <w:t xml:space="preserve">, </w:t>
+      </w:r>
+      <w:r>
+        <w:rPr>
+          <w:i/>
+          <w:iCs/>
+        </w:rPr>
+        <w:t>n/a</w:t>
+      </w:r>
+      <w:r>
+        <w:t xml:space="preserve">(n/a), e13451. </w:t>
       </w:r>
       <w:hyperlink r:id="rId18">
         <w:r>
           <w:rPr>
             <w:rStyle w:val="Hyperlink"/>
           </w:rPr>
-          <w:t>https://doi.org/10.31219/osf.io/kqtsd</w:t>
+          <w:t>https://doi.org/10.1111/desc.13451</w:t>
         </w:r>
       </w:hyperlink>
     </w:p>
@@ -2097,8 +2105,8 @@
       <w:pPr>
         <w:pStyle w:val="Bibliography"/>
       </w:pPr>
-      <w:bookmarkStart w:id="33" w:name="ref-blakemore_2006"/>
-      <w:bookmarkEnd w:id="32"/>
+      <w:bookmarkStart w:id="34" w:name="ref-blakemore_2006"/>
+      <w:bookmarkEnd w:id="33"/>
       <w:r>
         <w:t xml:space="preserve">Blakemore, S.-J., &amp; Choudhury, S. (2006). Development of the adolescent brain: Implications for executive function and social cognition. </w:t>
       </w:r>
@@ -2135,8 +2143,8 @@
       <w:pPr>
         <w:pStyle w:val="Bibliography"/>
       </w:pPr>
-      <w:bookmarkStart w:id="34" w:name="ref-carlozzi_2015"/>
-      <w:bookmarkEnd w:id="33"/>
+      <w:bookmarkStart w:id="35" w:name="ref-carlozzi_2015"/>
+      <w:bookmarkEnd w:id="34"/>
       <w:r>
         <w:lastRenderedPageBreak/>
         <w:t xml:space="preserve">Carlozzi, N. E., Beaumont, J. L., Tulsky, D. S., &amp; Gershon, R. C. (2015). The NIH Toolbox Pattern Comparison Processing Speed Test: Normative data. </w:t>
@@ -2174,8 +2182,8 @@
       <w:pPr>
         <w:pStyle w:val="Bibliography"/>
       </w:pPr>
-      <w:bookmarkStart w:id="35" w:name="ref-cribbie_2007"/>
-      <w:bookmarkEnd w:id="34"/>
+      <w:bookmarkStart w:id="36" w:name="ref-cribbie_2007"/>
+      <w:bookmarkEnd w:id="35"/>
       <w:r>
         <w:t xml:space="preserve">Cribbie, R. A. (2007). Multiplicity control in structural equation modeling. </w:t>
       </w:r>
@@ -2212,8 +2220,8 @@
       <w:pPr>
         <w:pStyle w:val="Bibliography"/>
       </w:pPr>
-      <w:bookmarkStart w:id="36" w:name="ref-curran_2014"/>
-      <w:bookmarkEnd w:id="35"/>
+      <w:bookmarkStart w:id="37" w:name="ref-curran_2014"/>
+      <w:bookmarkEnd w:id="36"/>
       <w:r>
         <w:t xml:space="preserve">Curran, P. J., McGinley, J. S., Bauer, D. J., Hussong, A. M., Burns, A., Chassin, L., Sher, K., &amp; Zucker, R. (2014). A moderated nonlinear factor model for the development of commensurate measures in integrative data analysis. </w:t>
       </w:r>
@@ -2250,8 +2258,8 @@
       <w:pPr>
         <w:pStyle w:val="Bibliography"/>
       </w:pPr>
-      <w:bookmarkStart w:id="37" w:name="ref-dejoseph_2022"/>
-      <w:bookmarkEnd w:id="36"/>
+      <w:bookmarkStart w:id="38" w:name="ref-dejoseph_2022"/>
+      <w:bookmarkEnd w:id="37"/>
       <w:r>
         <w:t xml:space="preserve">DeJoseph, M. L., Herzberg, M. P., Sifre, R. D., Berry, D., &amp; Thomas, K. M. (2022). Measurement matters: An individual differences examination of family socioeconomic factors, latent dimensions of children’s experiences, and resting state functional brain connectivity in the ABCD sample. </w:t>
       </w:r>
@@ -2288,8 +2296,8 @@
       <w:pPr>
         <w:pStyle w:val="Bibliography"/>
       </w:pPr>
-      <w:bookmarkStart w:id="38" w:name="ref-diemer_2012"/>
-      <w:bookmarkEnd w:id="37"/>
+      <w:bookmarkStart w:id="39" w:name="ref-diemer_2012"/>
+      <w:bookmarkEnd w:id="38"/>
       <w:r>
         <w:t xml:space="preserve">Diemer, M. A., Mistry, R. S., Wadsworth, M. E., López, I., &amp; Reimers, F. (2013). Best practices in conceptualizing and measuring social class in psychological research. </w:t>
       </w:r>
@@ -2326,8 +2334,8 @@
       <w:pPr>
         <w:pStyle w:val="Bibliography"/>
       </w:pPr>
-      <w:bookmarkStart w:id="39" w:name="ref-distefano_2021"/>
-      <w:bookmarkEnd w:id="38"/>
+      <w:bookmarkStart w:id="40" w:name="ref-distefano_2021"/>
+      <w:bookmarkEnd w:id="39"/>
       <w:r>
         <w:t xml:space="preserve">Distefano, R., Fiat, A. E., Merrick, J. S., Slotkin, J., Zelazo, P. D., Carlson, S. M., &amp; Masten, A. S. (2021). NIH Toolbox executive function measures with developmental extensions: Reliability and validity with preschoolers in emergency housing. </w:t>
       </w:r>
@@ -2364,8 +2372,8 @@
       <w:pPr>
         <w:pStyle w:val="Bibliography"/>
       </w:pPr>
-      <w:bookmarkStart w:id="40" w:name="ref-doebel_2020"/>
-      <w:bookmarkEnd w:id="39"/>
+      <w:bookmarkStart w:id="41" w:name="ref-doebel_2020"/>
+      <w:bookmarkEnd w:id="40"/>
       <w:r>
         <w:lastRenderedPageBreak/>
         <w:t xml:space="preserve">Doebel, S. (2020). Rethinking executive function and its development. </w:t>
@@ -2395,8 +2403,8 @@
       <w:pPr>
         <w:pStyle w:val="Bibliography"/>
       </w:pPr>
-      <w:bookmarkStart w:id="41" w:name="ref-duquennois_2022"/>
-      <w:bookmarkEnd w:id="40"/>
+      <w:bookmarkStart w:id="42" w:name="ref-duquennois_2022"/>
+      <w:bookmarkEnd w:id="41"/>
       <w:r>
         <w:t xml:space="preserve">Duquennois, C. (2022). Fictional money, real costs: Impacts of financial salience on disadvantaged students. </w:t>
       </w:r>
@@ -2433,8 +2441,8 @@
       <w:pPr>
         <w:pStyle w:val="Bibliography"/>
       </w:pPr>
-      <w:bookmarkStart w:id="42" w:name="ref-ellis_2022"/>
-      <w:bookmarkEnd w:id="41"/>
+      <w:bookmarkStart w:id="43" w:name="ref-ellis_2022"/>
+      <w:bookmarkEnd w:id="42"/>
       <w:r>
         <w:t xml:space="preserve">Ellis, B., Abrams, L., Masten, A., Sternberg, R., Tottenham, N., &amp; Frankenhuis, W. (2022). Hidden talents in harsh environments. </w:t>
       </w:r>
@@ -2461,8 +2469,8 @@
       <w:pPr>
         <w:pStyle w:val="Bibliography"/>
       </w:pPr>
-      <w:bookmarkStart w:id="43" w:name="ref-farah_2006"/>
-      <w:bookmarkEnd w:id="42"/>
+      <w:bookmarkStart w:id="44" w:name="ref-farah_2006"/>
+      <w:bookmarkEnd w:id="43"/>
       <w:r>
         <w:t xml:space="preserve">Farah, M. J., Shera, D. M., Savage, J. H., Betancourt, L., Giannetta, J. M., Brodsky, N. L., Malmud, E. K., &amp; Hurt, H. (2006). Childhood poverty: Specific associations with neurocognitive development. </w:t>
       </w:r>
@@ -2499,8 +2507,8 @@
       <w:pPr>
         <w:pStyle w:val="Bibliography"/>
       </w:pPr>
-      <w:bookmarkStart w:id="44" w:name="ref-fields_2021"/>
-      <w:bookmarkEnd w:id="43"/>
+      <w:bookmarkStart w:id="45" w:name="ref-fields_2021"/>
+      <w:bookmarkEnd w:id="44"/>
       <w:r>
         <w:t xml:space="preserve">Fields, A., Bloom, P. A., VanTieghem, M., Harmon, C., Choy, T., Camacho, N. L., Gibson, L., Umbach, R., Heleniak, C., &amp; Tottenham, N. (2021). Adaptation in the face of adversity: Decrements and enhancements in children’s cognitive control behavior following early caregiving instability. </w:t>
       </w:r>
@@ -2537,8 +2545,8 @@
       <w:pPr>
         <w:pStyle w:val="Bibliography"/>
       </w:pPr>
-      <w:bookmarkStart w:id="45" w:name="ref-forstmann_2016"/>
-      <w:bookmarkEnd w:id="44"/>
+      <w:bookmarkStart w:id="46" w:name="ref-forstmann_2016"/>
+      <w:bookmarkEnd w:id="45"/>
       <w:r>
         <w:t xml:space="preserve">Forstmann, B. U., Ratcliff, R., &amp; Wagenmakers, E.-J. (2016). Sequential sampling models in cognitive neuroscience: Advantages, applications, and extensions. </w:t>
       </w:r>
@@ -2575,8 +2583,8 @@
       <w:pPr>
         <w:pStyle w:val="Bibliography"/>
       </w:pPr>
-      <w:bookmarkStart w:id="46" w:name="ref-frankenhuis_2016"/>
-      <w:bookmarkEnd w:id="45"/>
+      <w:bookmarkStart w:id="47" w:name="ref-frankenhuis_2016"/>
+      <w:bookmarkEnd w:id="46"/>
       <w:r>
         <w:t xml:space="preserve">Frankenhuis, W. E., Panchanathan, K., &amp; Nettle, D. (2016). Cognition in harsh and unpredictable environments. </w:t>
       </w:r>
@@ -2613,8 +2621,8 @@
       <w:pPr>
         <w:pStyle w:val="Bibliography"/>
       </w:pPr>
-      <w:bookmarkStart w:id="47" w:name="ref-frankenhuis_2013"/>
-      <w:bookmarkEnd w:id="46"/>
+      <w:bookmarkStart w:id="48" w:name="ref-frankenhuis_2013"/>
+      <w:bookmarkEnd w:id="47"/>
       <w:r>
         <w:lastRenderedPageBreak/>
         <w:t xml:space="preserve">Frankenhuis, W. E., &amp; Weerth, C. de. (2013). Does early-life exposure to stress shape or impair cognition? </w:t>
@@ -2652,8 +2660,8 @@
       <w:pPr>
         <w:pStyle w:val="Bibliography"/>
       </w:pPr>
-      <w:bookmarkStart w:id="48" w:name="ref-frankenhuis_2020"/>
-      <w:bookmarkEnd w:id="47"/>
+      <w:bookmarkStart w:id="49" w:name="ref-frankenhuis_2020"/>
+      <w:bookmarkEnd w:id="48"/>
       <w:r>
         <w:t xml:space="preserve">Frankenhuis, W. E., Young, E. S., &amp; Ellis, B. J. (2020). The Hidden Talents approach: Theoretical and methodological challenges. </w:t>
       </w:r>
@@ -2690,8 +2698,8 @@
       <w:pPr>
         <w:pStyle w:val="Bibliography"/>
       </w:pPr>
-      <w:bookmarkStart w:id="49" w:name="ref-frischkorn_2019"/>
-      <w:bookmarkEnd w:id="48"/>
+      <w:bookmarkStart w:id="50" w:name="ref-frischkorn_2019"/>
+      <w:bookmarkEnd w:id="49"/>
       <w:r>
         <w:t xml:space="preserve">Frischkorn, G. T., Schubert, A.-L., &amp; Hagemann, D. (2019). Processing speed, working memory, and executive functions: Independent or inter-related predictors of general intelligence. </w:t>
       </w:r>
@@ -2728,8 +2736,8 @@
       <w:pPr>
         <w:pStyle w:val="Bibliography"/>
       </w:pPr>
-      <w:bookmarkStart w:id="50" w:name="ref-garavan_2018"/>
-      <w:bookmarkEnd w:id="49"/>
+      <w:bookmarkStart w:id="51" w:name="ref-garavan_2018"/>
+      <w:bookmarkEnd w:id="50"/>
       <w:r>
         <w:t xml:space="preserve">Garavan, H., Bartsch, H., Conway, K., Decastro, A., Goldstein, R. Z., Heeringa, S., Jernigan, T., Potter, A., Thompson, W., &amp; Zahs, D. (2018). Recruiting the ABCD sample: Design considerations and procedures. </w:t>
       </w:r>
@@ -2766,8 +2774,8 @@
       <w:pPr>
         <w:pStyle w:val="Bibliography"/>
       </w:pPr>
-      <w:bookmarkStart w:id="51" w:name="ref-heeringa_2010"/>
-      <w:bookmarkEnd w:id="50"/>
+      <w:bookmarkStart w:id="52" w:name="ref-heeringa_2010"/>
+      <w:bookmarkEnd w:id="51"/>
       <w:r>
         <w:t xml:space="preserve">Heeringa, S. G., West, B. T., &amp; Berglund, P. A. (2010). </w:t>
       </w:r>
@@ -2786,8 +2794,8 @@
       <w:pPr>
         <w:pStyle w:val="Bibliography"/>
       </w:pPr>
-      <w:bookmarkStart w:id="52" w:name="ref-hu_1999"/>
-      <w:bookmarkEnd w:id="51"/>
+      <w:bookmarkStart w:id="53" w:name="ref-hu_1999"/>
+      <w:bookmarkEnd w:id="52"/>
       <w:r>
         <w:t xml:space="preserve">Hu, L., &amp; Bentler, P. M. (1999). Cutoff criteria for fit indexes in covariance structure analysis: Conventional criteria versus new alternatives. </w:t>
       </w:r>
@@ -2824,8 +2832,8 @@
       <w:pPr>
         <w:pStyle w:val="Bibliography"/>
       </w:pPr>
-      <w:bookmarkStart w:id="53" w:name="ref-johnson_2017"/>
-      <w:bookmarkEnd w:id="52"/>
+      <w:bookmarkStart w:id="54" w:name="ref-johnson_2017"/>
+      <w:bookmarkEnd w:id="53"/>
       <w:r>
         <w:t xml:space="preserve">Johnson, D. J., Hopwood, C. J., Cesario, J., &amp; Pleskac, T. J. (2017). Advancing research on cognitive processes in social and personality psychology: A hierarchical Drift Diffusion Model primer. </w:t>
       </w:r>
@@ -2862,8 +2870,8 @@
       <w:pPr>
         <w:pStyle w:val="Bibliography"/>
       </w:pPr>
-      <w:bookmarkStart w:id="54" w:name="ref-kievit_2022"/>
-      <w:bookmarkEnd w:id="53"/>
+      <w:bookmarkStart w:id="55" w:name="ref-kievit_2022"/>
+      <w:bookmarkEnd w:id="54"/>
       <w:r>
         <w:lastRenderedPageBreak/>
         <w:t xml:space="preserve">Kievit, R. A., McCormick, E. M., Fuhrmann, D., Deserno, M. K., &amp; Orben, A. (2022). Using large, publicly available data sets to study adolescent development: Opportunities and challenges. </w:t>
@@ -2901,8 +2909,8 @@
       <w:pPr>
         <w:pStyle w:val="Bibliography"/>
       </w:pPr>
-      <w:bookmarkStart w:id="55" w:name="ref-lerche_2020"/>
-      <w:bookmarkEnd w:id="54"/>
+      <w:bookmarkStart w:id="56" w:name="ref-lerche_2020"/>
+      <w:bookmarkEnd w:id="55"/>
       <w:r>
         <w:t xml:space="preserve">Lerche, V., Krause, M. von, Voss, A., Frischkorn, G. T., Schubert, A.-L., &amp; Hagemann, D. (2020). Diffusion modeling and intelligence: Drift rates show both domain-general and domain-specific relations with intelligence. </w:t>
       </w:r>
@@ -2942,8 +2950,8 @@
           <w:lang w:val="nl-NL"/>
         </w:rPr>
       </w:pPr>
-      <w:bookmarkStart w:id="56" w:name="ref-loffler_2022"/>
-      <w:bookmarkEnd w:id="55"/>
+      <w:bookmarkStart w:id="57" w:name="ref-loffler_2022"/>
+      <w:bookmarkEnd w:id="56"/>
       <w:r>
         <w:t xml:space="preserve">Löffler, C., Frischkorn, G. T., Hagemann, D., Sadus, K., &amp; Schubert, A.-L. (2022). </w:t>
       </w:r>
@@ -2977,8 +2985,8 @@
       <w:pPr>
         <w:pStyle w:val="Bibliography"/>
       </w:pPr>
-      <w:bookmarkStart w:id="57" w:name="ref-luciana_2018"/>
-      <w:bookmarkEnd w:id="56"/>
+      <w:bookmarkStart w:id="58" w:name="ref-luciana_2018"/>
+      <w:bookmarkEnd w:id="57"/>
       <w:r>
         <w:rPr>
           <w:lang w:val="nl-NL"/>
@@ -3021,8 +3029,8 @@
       <w:pPr>
         <w:pStyle w:val="Bibliography"/>
       </w:pPr>
-      <w:bookmarkStart w:id="58" w:name="ref-mashburn_2023"/>
-      <w:bookmarkEnd w:id="57"/>
+      <w:bookmarkStart w:id="59" w:name="ref-mashburn_2023"/>
+      <w:bookmarkEnd w:id="58"/>
       <w:r>
         <w:t xml:space="preserve">Mashburn, C. A., Barnett, M. K., &amp; Engle, R. W. (2023). Processing speed and executive attention as causes of intelligence. </w:t>
       </w:r>
@@ -3049,8 +3057,8 @@
       <w:pPr>
         <w:pStyle w:val="Bibliography"/>
       </w:pPr>
-      <w:bookmarkStart w:id="59" w:name="ref-mclaughlin_2021"/>
-      <w:bookmarkEnd w:id="58"/>
+      <w:bookmarkStart w:id="60" w:name="ref-mclaughlin_2021"/>
+      <w:bookmarkEnd w:id="59"/>
       <w:r>
         <w:t xml:space="preserve">McLaughlin, K. A., Sheridan, M. A., Humphreys, K. L., Belsky, J., &amp; Ellis, B. J. (2021). The value of dimensional models of early experience: Thinking clearly about concepts and categories. </w:t>
       </w:r>
@@ -3087,8 +3095,8 @@
       <w:pPr>
         <w:pStyle w:val="Bibliography"/>
       </w:pPr>
-      <w:bookmarkStart w:id="60" w:name="ref-mezzacappa_2004"/>
-      <w:bookmarkEnd w:id="59"/>
+      <w:bookmarkStart w:id="61" w:name="ref-mezzacappa_2004"/>
+      <w:bookmarkEnd w:id="60"/>
       <w:r>
         <w:lastRenderedPageBreak/>
         <w:t xml:space="preserve">Mezzacappa, E. (2004). Alerting, orienting, and executive attention: Developmental properties and sociodemographic correlates in an epidemiological sample of young, urban children. </w:t>
@@ -3126,8 +3134,8 @@
       <w:pPr>
         <w:pStyle w:val="Bibliography"/>
       </w:pPr>
-      <w:bookmarkStart w:id="61" w:name="ref-miller_cotto_2022"/>
-      <w:bookmarkEnd w:id="60"/>
+      <w:bookmarkStart w:id="62" w:name="ref-miller_cotto_2022"/>
+      <w:bookmarkEnd w:id="61"/>
       <w:r>
         <w:t xml:space="preserve">Miller-Cotto, D., Smith, L. V., Wang, A. H., &amp; Ribner, A. D. (2022). Changing the conversation: A culturally responsive perspective on executive functions, minoritized children and their families. </w:t>
       </w:r>
@@ -3164,8 +3172,8 @@
       <w:pPr>
         <w:pStyle w:val="Bibliography"/>
       </w:pPr>
-      <w:bookmarkStart w:id="62" w:name="ref-mittal_2015"/>
-      <w:bookmarkEnd w:id="61"/>
+      <w:bookmarkStart w:id="63" w:name="ref-mittal_2015"/>
+      <w:bookmarkEnd w:id="62"/>
       <w:r>
         <w:t xml:space="preserve">Mittal, C., Griskevicius, V., Simpson, J. A., Sung, S., &amp; Young, E. S. (2015). Cognitive adaptations to stressful environments: When childhood adversity enhances adult executive function. </w:t>
       </w:r>
@@ -3202,8 +3210,8 @@
       <w:pPr>
         <w:pStyle w:val="Bibliography"/>
       </w:pPr>
-      <w:bookmarkStart w:id="63" w:name="ref-moos_1994"/>
-      <w:bookmarkEnd w:id="62"/>
+      <w:bookmarkStart w:id="64" w:name="ref-moos_1994"/>
+      <w:bookmarkEnd w:id="63"/>
       <w:r>
         <w:t xml:space="preserve">Moos, R. H. (1994). </w:t>
       </w:r>
@@ -3222,8 +3230,8 @@
       <w:pPr>
         <w:pStyle w:val="Bibliography"/>
       </w:pPr>
-      <w:bookmarkStart w:id="64" w:name="ref-muskens_2019"/>
-      <w:bookmarkEnd w:id="63"/>
+      <w:bookmarkStart w:id="65" w:name="ref-muskens_2019"/>
+      <w:bookmarkEnd w:id="64"/>
       <w:r>
         <w:t xml:space="preserve">Muskens, M. M. E. (2019). </w:t>
       </w:r>
@@ -3250,8 +3258,8 @@
       <w:pPr>
         <w:pStyle w:val="Bibliography"/>
       </w:pPr>
-      <w:bookmarkStart w:id="65" w:name="ref-niebaum_2023"/>
-      <w:bookmarkEnd w:id="64"/>
+      <w:bookmarkStart w:id="66" w:name="ref-niebaum_2023"/>
+      <w:bookmarkEnd w:id="65"/>
       <w:r>
         <w:t xml:space="preserve">Niebaum, J. C., &amp; Munakata, Y. (2023). Why Doesn’t Executive function training improve academic achievement? Rethinking individual differences, relevance, and engagement from a contextual framework. </w:t>
       </w:r>
@@ -3288,8 +3296,8 @@
       <w:pPr>
         <w:pStyle w:val="Bibliography"/>
       </w:pPr>
-      <w:bookmarkStart w:id="66" w:name="ref-nketia_2023"/>
-      <w:bookmarkEnd w:id="65"/>
+      <w:bookmarkStart w:id="67" w:name="ref-nketia_2023"/>
+      <w:bookmarkEnd w:id="66"/>
       <w:r>
         <w:t xml:space="preserve">Nketia, J., Al Sager, A., Dajani, R., Placido, D., &amp; Amso, D. (2023). Executive functions in Jordanian children: What can the Hearts and Flowers Task tell us about development in a non-Western context. </w:t>
       </w:r>
@@ -3326,8 +3334,8 @@
       <w:pPr>
         <w:pStyle w:val="Bibliography"/>
       </w:pPr>
-      <w:bookmarkStart w:id="67" w:name="ref-noble_2005"/>
-      <w:bookmarkEnd w:id="66"/>
+      <w:bookmarkStart w:id="68" w:name="ref-noble_2005"/>
+      <w:bookmarkEnd w:id="67"/>
       <w:r>
         <w:lastRenderedPageBreak/>
         <w:t xml:space="preserve">Noble, K. G., Norman, M. F., &amp; Farah, M. J. (2005). Neurocognitive correlates of socioeconomic status in kindergarten children. </w:t>
@@ -3365,8 +3373,8 @@
       <w:pPr>
         <w:pStyle w:val="Bibliography"/>
       </w:pPr>
-      <w:bookmarkStart w:id="68" w:name="ref-nweze_2021"/>
-      <w:bookmarkEnd w:id="67"/>
+      <w:bookmarkStart w:id="69" w:name="ref-nweze_2021"/>
+      <w:bookmarkEnd w:id="68"/>
       <w:r>
         <w:t xml:space="preserve">Nweze, T., Nwoke, M. B., Nwufo, J. I., Aniekwu, R. I., &amp; Lange, F. (2021). Working for the future: Parentally deprived Nigerian children have enhanced working memory ability. </w:t>
       </w:r>
@@ -3403,8 +3411,8 @@
       <w:pPr>
         <w:pStyle w:val="Bibliography"/>
       </w:pPr>
-      <w:bookmarkStart w:id="69" w:name="ref-oberski_2014"/>
-      <w:bookmarkEnd w:id="68"/>
+      <w:bookmarkStart w:id="70" w:name="ref-oberski_2014"/>
+      <w:bookmarkEnd w:id="69"/>
       <w:r>
         <w:t xml:space="preserve">Oberski, D. (2014). Lavaan.survey : An R package for complex survey analysis of structural equation models. </w:t>
       </w:r>
@@ -3441,8 +3449,8 @@
       <w:pPr>
         <w:pStyle w:val="Bibliography"/>
       </w:pPr>
-      <w:bookmarkStart w:id="70" w:name="ref-pollak_2008"/>
-      <w:bookmarkEnd w:id="69"/>
+      <w:bookmarkStart w:id="71" w:name="ref-pollak_2008"/>
+      <w:bookmarkEnd w:id="70"/>
       <w:r>
         <w:t xml:space="preserve">Pollak, S. D. (2008). Mechanisms linking early experience and the emergence of emotions: Illustrations from the study of maltreated children. </w:t>
       </w:r>
@@ -3479,8 +3487,8 @@
       <w:pPr>
         <w:pStyle w:val="Bibliography"/>
       </w:pPr>
-      <w:bookmarkStart w:id="71" w:name="ref-ratcliff_2008"/>
-      <w:bookmarkEnd w:id="70"/>
+      <w:bookmarkStart w:id="72" w:name="ref-ratcliff_2008"/>
+      <w:bookmarkEnd w:id="71"/>
       <w:r>
         <w:t xml:space="preserve">Ratcliff, R., &amp; McKoon, G. (2008). The diffusion decision model: Theory and data for two-choice decision tasks. </w:t>
       </w:r>
@@ -3517,8 +3525,8 @@
       <w:pPr>
         <w:pStyle w:val="Bibliography"/>
       </w:pPr>
-      <w:bookmarkStart w:id="72" w:name="ref-ratcliff_1998"/>
-      <w:bookmarkEnd w:id="71"/>
+      <w:bookmarkStart w:id="73" w:name="ref-ratcliff_1998"/>
+      <w:bookmarkEnd w:id="72"/>
       <w:r>
         <w:t xml:space="preserve">Ratcliff, R., &amp; Rouder, J. N. (1998). Modeling response times for two-choice decisions. </w:t>
       </w:r>
@@ -3555,8 +3563,8 @@
       <w:pPr>
         <w:pStyle w:val="Bibliography"/>
       </w:pPr>
-      <w:bookmarkStart w:id="73" w:name="ref-rosseel_2012"/>
-      <w:bookmarkEnd w:id="72"/>
+      <w:bookmarkStart w:id="74" w:name="ref-rosseel_2012"/>
+      <w:bookmarkEnd w:id="73"/>
       <w:r>
         <w:t xml:space="preserve">Rosseel, Y. (2012). Lavaan: An R package for structural equation modeling. </w:t>
       </w:r>
@@ -3593,8 +3601,8 @@
       <w:pPr>
         <w:pStyle w:val="Bibliography"/>
       </w:pPr>
-      <w:bookmarkStart w:id="74" w:name="ref-salhi_2021"/>
-      <w:bookmarkEnd w:id="73"/>
+      <w:bookmarkStart w:id="75" w:name="ref-salhi_2021"/>
+      <w:bookmarkEnd w:id="74"/>
       <w:r>
         <w:t xml:space="preserve">Salhi, C., Beatriz, E., McBain, R., McCoy, D., Sheridan, M., &amp; Fink, G. (2021). Physical discipline, deprivation, and differential risk of developmental delay across 17 countries. </w:t>
       </w:r>
@@ -3632,8 +3640,8 @@
       <w:pPr>
         <w:pStyle w:val="Bibliography"/>
       </w:pPr>
-      <w:bookmarkStart w:id="75" w:name="ref-schafer_2022"/>
-      <w:bookmarkEnd w:id="74"/>
+      <w:bookmarkStart w:id="76" w:name="ref-schafer_2022"/>
+      <w:bookmarkEnd w:id="75"/>
       <w:r>
         <w:t xml:space="preserve">Schäfer, J. L., McLaughlin, K. A., Manfro, G. G., Pan, P., Rohde, L. A., Miguel, E. C., Simioni, A., Hoffmann, M. S., &amp; Salum, G. A. (2022). Threat and deprivation are associated with distinct aspects of cognition, emotional processing, and psychopathology in children and adolescents. </w:t>
       </w:r>
@@ -3670,8 +3678,8 @@
       <w:pPr>
         <w:pStyle w:val="Bibliography"/>
       </w:pPr>
-      <w:bookmarkStart w:id="76" w:name="ref-schmiedek_2007"/>
-      <w:bookmarkEnd w:id="75"/>
+      <w:bookmarkStart w:id="77" w:name="ref-schmiedek_2007"/>
+      <w:bookmarkEnd w:id="76"/>
       <w:r>
         <w:rPr>
           <w:lang w:val="nl-NL"/>
@@ -3714,8 +3722,8 @@
       <w:pPr>
         <w:pStyle w:val="Bibliography"/>
       </w:pPr>
-      <w:bookmarkStart w:id="77" w:name="ref-schubert_2020"/>
-      <w:bookmarkEnd w:id="76"/>
+      <w:bookmarkStart w:id="78" w:name="ref-schubert_2020"/>
+      <w:bookmarkEnd w:id="77"/>
       <w:r>
         <w:t xml:space="preserve">Schubert, A.-L., &amp; Frischkorn, G. T. (2020). Neurocognitive Psychometrics of Intelligence: How Measurement Advancements Unveiled the Role of Mental Speed in Intelligence Differences. </w:t>
       </w:r>
@@ -3752,8 +3760,8 @@
       <w:pPr>
         <w:pStyle w:val="Bibliography"/>
       </w:pPr>
-      <w:bookmarkStart w:id="78" w:name="ref-sheridan_2014"/>
-      <w:bookmarkEnd w:id="77"/>
+      <w:bookmarkStart w:id="79" w:name="ref-sheridan_2014"/>
+      <w:bookmarkEnd w:id="78"/>
       <w:r>
         <w:t xml:space="preserve">Sheridan, M. A., &amp; McLaughlin, K. A. (2014). Dimensions of early experience and neural development: Deprivation and threat. </w:t>
       </w:r>
@@ -3790,8 +3798,8 @@
       <w:pPr>
         <w:pStyle w:val="Bibliography"/>
       </w:pPr>
-      <w:bookmarkStart w:id="79" w:name="ref-sheridan_2022"/>
-      <w:bookmarkEnd w:id="78"/>
+      <w:bookmarkStart w:id="80" w:name="ref-sheridan_2022"/>
+      <w:bookmarkEnd w:id="79"/>
       <w:r>
         <w:t xml:space="preserve">Sheridan, M. A., Mukerji, C. E., Wade, M., Humphreys, K. L., Garrisi, K., Goel, S., Patel, K., Fox, N. A., Zeanah, C. H., Nelson, C. A., &amp; McLaughlin, K. A. (2022). Early deprivation alters structural brain development from middle childhood to adolescence. </w:t>
       </w:r>
@@ -3828,8 +3836,8 @@
       <w:pPr>
         <w:pStyle w:val="Bibliography"/>
       </w:pPr>
-      <w:bookmarkStart w:id="80" w:name="ref-sheridan_2020"/>
-      <w:bookmarkEnd w:id="79"/>
+      <w:bookmarkStart w:id="81" w:name="ref-sheridan_2020"/>
+      <w:bookmarkEnd w:id="80"/>
       <w:r>
         <w:lastRenderedPageBreak/>
         <w:t xml:space="preserve">Sheridan, M. A., Shi, F., Miller, A. B., Salhi, C., &amp; McLaughlin, K. A. (2020). Network structure reveals clusters of associations between childhood adversities and development outcomes. </w:t>
@@ -3867,8 +3875,8 @@
       <w:pPr>
         <w:pStyle w:val="Bibliography"/>
       </w:pPr>
-      <w:bookmarkStart w:id="81" w:name="ref-slotkin_2012"/>
-      <w:bookmarkEnd w:id="80"/>
+      <w:bookmarkStart w:id="82" w:name="ref-slotkin_2012"/>
+      <w:bookmarkEnd w:id="81"/>
       <w:r>
         <w:t xml:space="preserve">Slotkin, J., Kallen, M., Griffith, J., Magasi, S., Salsman, J., &amp; Nowinski, C. (2012). </w:t>
       </w:r>
@@ -3887,8 +3895,8 @@
       <w:pPr>
         <w:pStyle w:val="Bibliography"/>
       </w:pPr>
-      <w:bookmarkStart w:id="82" w:name="ref-Rcoreteam_2022"/>
-      <w:bookmarkEnd w:id="81"/>
+      <w:bookmarkStart w:id="83" w:name="ref-Rcoreteam_2022"/>
+      <w:bookmarkEnd w:id="82"/>
       <w:r>
         <w:t xml:space="preserve">Team, R. C. (2022). </w:t>
       </w:r>
@@ -3915,8 +3923,8 @@
       <w:pPr>
         <w:pStyle w:val="Bibliography"/>
       </w:pPr>
-      <w:bookmarkStart w:id="83" w:name="ref-tibu_2016"/>
-      <w:bookmarkEnd w:id="82"/>
+      <w:bookmarkStart w:id="84" w:name="ref-tibu_2016"/>
+      <w:bookmarkEnd w:id="83"/>
       <w:r>
         <w:t xml:space="preserve">Tibu, F., Sheridan, M. A., McLaughlin, K. A., Nelson, C. A., Fox, N. A., &amp; Zeanah, C. H. (2016). Disruptions of working memory and inhibition mediate the association between exposure to institutionalization and symptoms of attention deficit hyperactivity disorder. </w:t>
       </w:r>
@@ -3956,8 +3964,8 @@
           <w:lang w:val="nl-NL"/>
         </w:rPr>
       </w:pPr>
-      <w:bookmarkStart w:id="84" w:name="ref-vandekerckhove_2011"/>
-      <w:bookmarkEnd w:id="83"/>
+      <w:bookmarkStart w:id="85" w:name="ref-vandekerckhove_2011"/>
+      <w:bookmarkEnd w:id="84"/>
       <w:r>
         <w:t xml:space="preserve">Vandekerckhove, J., Tuerlinckx, F., &amp; Lee, M. D. (2011). Hierarchical diffusion models for two-choice response times. </w:t>
       </w:r>
@@ -4003,8 +4011,8 @@
       <w:pPr>
         <w:pStyle w:val="Bibliography"/>
       </w:pPr>
-      <w:bookmarkStart w:id="85" w:name="ref-voss_2013"/>
-      <w:bookmarkEnd w:id="84"/>
+      <w:bookmarkStart w:id="86" w:name="ref-voss_2013"/>
+      <w:bookmarkEnd w:id="85"/>
       <w:r>
         <w:rPr>
           <w:lang w:val="nl-NL"/>
@@ -4047,8 +4055,8 @@
       <w:pPr>
         <w:pStyle w:val="Bibliography"/>
       </w:pPr>
-      <w:bookmarkStart w:id="86" w:name="ref-voss_2004"/>
-      <w:bookmarkEnd w:id="85"/>
+      <w:bookmarkStart w:id="87" w:name="ref-voss_2004"/>
+      <w:bookmarkEnd w:id="86"/>
       <w:r>
         <w:t xml:space="preserve">Voss, A., Rothermund, K., &amp; Voss, J. (2004). Interpreting the parameters of the diffusion model: An empirical validation. </w:t>
       </w:r>
@@ -4085,8 +4093,8 @@
       <w:pPr>
         <w:pStyle w:val="Bibliography"/>
       </w:pPr>
-      <w:bookmarkStart w:id="87" w:name="ref-wagenmakers_2009"/>
-      <w:bookmarkEnd w:id="86"/>
+      <w:bookmarkStart w:id="88" w:name="ref-wagenmakers_2009"/>
+      <w:bookmarkEnd w:id="87"/>
       <w:r>
         <w:t xml:space="preserve">Wagenmakers, E.-J. (2009). Methodological and empirical developments for the Ratcliff diffusion model of response times and accuracy. </w:t>
       </w:r>
@@ -4123,8 +4131,8 @@
       <w:pPr>
         <w:pStyle w:val="Bibliography"/>
       </w:pPr>
-      <w:bookmarkStart w:id="88" w:name="ref-wiecki_2013"/>
-      <w:bookmarkEnd w:id="87"/>
+      <w:bookmarkStart w:id="89" w:name="ref-wiecki_2013"/>
+      <w:bookmarkEnd w:id="88"/>
       <w:r>
         <w:lastRenderedPageBreak/>
         <w:t xml:space="preserve">Wiecki, T. V., Sofer, I., &amp; Frank, M. J. (2013). HDDM: Hierarchical Bayesian estimation of the Drift-Diffusion Model in Python. </w:t>
@@ -4162,8 +4170,8 @@
       <w:pPr>
         <w:pStyle w:val="Bibliography"/>
       </w:pPr>
-      <w:bookmarkStart w:id="89" w:name="ref-young_2022"/>
-      <w:bookmarkEnd w:id="88"/>
+      <w:bookmarkStart w:id="90" w:name="ref-young_2022"/>
+      <w:bookmarkEnd w:id="89"/>
       <w:r>
         <w:t xml:space="preserve">Young, E. S., Frankenhuis, W. E., DelPriore, D. J., &amp; Ellis, B. J. (2022). Hidden talents in context: Cognitive performance with abstract versus ecological stimuli among adversity-exposed youth. </w:t>
       </w:r>
@@ -4190,8 +4198,8 @@
       <w:pPr>
         <w:pStyle w:val="Bibliography"/>
       </w:pPr>
-      <w:bookmarkStart w:id="90" w:name="ref-young_2023"/>
-      <w:bookmarkEnd w:id="89"/>
+      <w:bookmarkStart w:id="91" w:name="ref-young_2023"/>
+      <w:bookmarkEnd w:id="90"/>
       <w:r>
         <w:t xml:space="preserve">Young, E. S., Vermeent, S., Frankenhuis, W. E., Nivison, M., Simpson, J. A., &amp; Roisman, G. I. (n.d.). </w:t>
       </w:r>
@@ -4207,8 +4215,8 @@
       <w:pPr>
         <w:pStyle w:val="Bibliography"/>
       </w:pPr>
-      <w:bookmarkStart w:id="91" w:name="ref-zelazo_2006"/>
-      <w:bookmarkEnd w:id="90"/>
+      <w:bookmarkStart w:id="92" w:name="ref-zelazo_2006"/>
+      <w:bookmarkEnd w:id="91"/>
       <w:r>
         <w:t xml:space="preserve">Zelazo, P. D. (2006). The Dimensional Change Card Sort (DCCS): A method of assessing executive function in children. </w:t>
       </w:r>
@@ -4245,8 +4253,8 @@
       <w:pPr>
         <w:pStyle w:val="Bibliography"/>
       </w:pPr>
-      <w:bookmarkStart w:id="92" w:name="ref-zelazo_2014"/>
-      <w:bookmarkEnd w:id="91"/>
+      <w:bookmarkStart w:id="93" w:name="ref-zelazo_2014"/>
+      <w:bookmarkEnd w:id="92"/>
       <w:r>
         <w:t xml:space="preserve">Zelazo, P. D., Anderson, J. E., Richler, J., Wallner-Allen, K., Beaumont, J. L., Conway, K. P., Gershon, R., &amp; Weintraub, S. (2014). NIH Toolbox Cognition Battery (CB): Validation of executive function measures in adults. </w:t>
       </w:r>
@@ -4283,8 +4291,8 @@
       <w:pPr>
         <w:pStyle w:val="Bibliography"/>
       </w:pPr>
-      <w:bookmarkStart w:id="93" w:name="ref-zelazo_2023"/>
-      <w:bookmarkEnd w:id="92"/>
+      <w:bookmarkStart w:id="94" w:name="ref-zelazo_2023"/>
+      <w:bookmarkEnd w:id="93"/>
       <w:r>
         <w:t xml:space="preserve">Zelazo, P. D., &amp; Carlson, S. M. (2023). Reconciling the Context-Dependency and Domain-Generality of Executive Function Skills from a Developmental Systems Perspective. </w:t>
       </w:r>
@@ -4321,8 +4329,8 @@
       <w:pPr>
         <w:pStyle w:val="Bibliography"/>
       </w:pPr>
-      <w:bookmarkStart w:id="94" w:name="ref-zucker_2018"/>
-      <w:bookmarkEnd w:id="93"/>
+      <w:bookmarkStart w:id="95" w:name="ref-zucker_2018"/>
+      <w:bookmarkEnd w:id="94"/>
       <w:r>
         <w:t xml:space="preserve">Zucker, R. A., Gonzalez, R., Feldstein Ewing, S. W., Paulus, M. P., Arroyo, J., Fuligni, A., Morris, A. S., Sanchez, M., &amp; Wills, T. (2018). Assessment of culture and environment </w:t>
       </w:r>
@@ -4363,8 +4371,8 @@
       <w:pPr>
         <w:pStyle w:val="Bibliography"/>
       </w:pPr>
-      <w:bookmarkStart w:id="95" w:name="ref-zuilkowski_2016"/>
-      <w:bookmarkEnd w:id="94"/>
+      <w:bookmarkStart w:id="96" w:name="ref-zuilkowski_2016"/>
+      <w:bookmarkEnd w:id="95"/>
       <w:r>
         <w:t xml:space="preserve">Zuilkowski, S. S., McCoy, D. C., Serpell, R., Matafwali, B., &amp; Fink, G. (2016). Dimensionality and the development of cognitive assessments for children in Sub-Saharan Africa. </w:t>
       </w:r>
@@ -4397,8 +4405,8 @@
         </w:r>
       </w:hyperlink>
     </w:p>
-    <w:bookmarkEnd w:id="28"/>
-    <w:bookmarkEnd w:id="95"/>
+    <w:bookmarkEnd w:id="29"/>
+    <w:bookmarkEnd w:id="96"/>
     <w:p>
       <w:r>
         <w:br w:type="page"/>
@@ -18640,7 +18648,7 @@
               </w:rPr>
               <w:lastRenderedPageBreak/>
               <w:drawing>
-                <wp:inline distT="0" distB="0" distL="0" distR="0" wp14:anchorId="2155583F" wp14:editId="62272A5F">
+                <wp:inline distT="0" distB="0" distL="0" distR="0" wp14:anchorId="2517159D" wp14:editId="01A4F54A">
                   <wp:extent cx="5943600" cy="2439484"/>
                   <wp:effectExtent l="0" t="0" r="0" b="0"/>
                   <wp:docPr id="200" name="Picture"/>
@@ -18770,7 +18778,7 @@
               </w:rPr>
               <w:lastRenderedPageBreak/>
               <w:drawing>
-                <wp:inline distT="0" distB="0" distL="0" distR="0" wp14:anchorId="13917547" wp14:editId="4E4CD472">
+                <wp:inline distT="0" distB="0" distL="0" distR="0" wp14:anchorId="3062D5C6" wp14:editId="5AAFE81E">
                   <wp:extent cx="5943600" cy="4874763"/>
                   <wp:effectExtent l="0" t="0" r="0" b="0"/>
                   <wp:docPr id="203" name="Picture"/>
@@ -18860,7 +18868,7 @@
               </w:rPr>
               <w:lastRenderedPageBreak/>
               <w:drawing>
-                <wp:inline distT="0" distB="0" distL="0" distR="0" wp14:anchorId="747F0755" wp14:editId="484933A0">
+                <wp:inline distT="0" distB="0" distL="0" distR="0" wp14:anchorId="2968AE6A" wp14:editId="2FF7DCB2">
                   <wp:extent cx="5943600" cy="2220511"/>
                   <wp:effectExtent l="0" t="0" r="0" b="0"/>
                   <wp:docPr id="206" name="Picture"/>
@@ -18980,7 +18988,7 @@
               </w:rPr>
               <w:lastRenderedPageBreak/>
               <w:drawing>
-                <wp:inline distT="0" distB="0" distL="0" distR="0" wp14:anchorId="3B4E62C2" wp14:editId="492F79F4">
+                <wp:inline distT="0" distB="0" distL="0" distR="0" wp14:anchorId="52DA5761" wp14:editId="1D56FF5B">
                   <wp:extent cx="5486400" cy="2992581"/>
                   <wp:effectExtent l="0" t="0" r="0" b="0"/>
                   <wp:docPr id="209" name="Picture"/>
@@ -19100,7 +19108,7 @@
               </w:rPr>
               <w:lastRenderedPageBreak/>
               <w:drawing>
-                <wp:inline distT="0" distB="0" distL="0" distR="0" wp14:anchorId="3D665870" wp14:editId="1A5B8F84">
+                <wp:inline distT="0" distB="0" distL="0" distR="0" wp14:anchorId="2D8EF4BE" wp14:editId="604FD6B7">
                   <wp:extent cx="5486400" cy="5908430"/>
                   <wp:effectExtent l="0" t="0" r="0" b="0"/>
                   <wp:docPr id="212" name="Picture"/>
@@ -19224,7 +19232,7 @@
               </w:rPr>
               <w:lastRenderedPageBreak/>
               <w:drawing>
-                <wp:inline distT="0" distB="0" distL="0" distR="0" wp14:anchorId="459D71BA" wp14:editId="4420BDF1">
+                <wp:inline distT="0" distB="0" distL="0" distR="0" wp14:anchorId="71ED256F" wp14:editId="31C2164D">
                   <wp:extent cx="5486400" cy="3227294"/>
                   <wp:effectExtent l="0" t="0" r="0" b="0"/>
                   <wp:docPr id="215" name="Picture"/>
@@ -19318,13 +19326,14 @@
           </w:p>
         </w:tc>
       </w:tr>
-      <w:bookmarkEnd w:id="26"/>
+      <w:bookmarkEnd w:id="27"/>
     </w:tbl>
     <w:p/>
     <w:sectPr>
       <w:headerReference w:type="even" r:id="rId83"/>
       <w:headerReference w:type="default" r:id="rId84"/>
       <w:headerReference w:type="first" r:id="rId85"/>
+      <w:footerReference w:type="first" r:id="rId86"/>
       <w:pgSz w:w="12240" w:h="15840"/>
       <w:pgMar w:top="1440" w:right="1440" w:bottom="1440" w:left="1440" w:header="720" w:footer="720" w:gutter="0"/>
       <w:cols w:space="720"/>
@@ -19358,6 +19367,17 @@
     </w:p>
   </w:endnote>
 </w:endnotes>
+</file>
+
+<file path=word/footer1.xml><?xml version="1.0" encoding="utf-8"?>
+<w:ftr xmlns:wpc="http://schemas.microsoft.com/office/word/2010/wordprocessingCanvas" xmlns:cx="http://schemas.microsoft.com/office/drawing/2014/chartex" xmlns:cx1="http://schemas.microsoft.com/office/drawing/2015/9/8/chartex" xmlns:cx2="http://schemas.microsoft.com/office/drawing/2015/10/21/chartex" xmlns:cx3="http://schemas.microsoft.com/office/drawing/2016/5/9/chartex" xmlns:cx4="http://schemas.microsoft.com/office/drawing/2016/5/10/chartex" xmlns:cx5="http://schemas.microsoft.com/office/drawing/2016/5/11/chartex" xmlns:cx6="http://schemas.microsoft.com/office/drawing/2016/5/12/chartex" xmlns:cx7="http://schemas.microsoft.com/office/drawing/2016/5/13/chartex" xmlns:cx8="http://schemas.microsoft.com/office/drawing/2016/5/14/chartex" xmlns:mc="http://schemas.openxmlformats.org/markup-compatibility/2006" xmlns:aink="http://schemas.microsoft.com/office/drawing/2016/ink" xmlns:am3d="http://schemas.microsoft.com/office/drawing/2017/model3d" xmlns:o="urn:schemas-microsoft-com:office:office" xmlns:oel="http://schemas.microsoft.com/office/2019/extlst" xmlns:r="http://schemas.openxmlformats.org/officeDocument/2006/relationships" xmlns:m="http://schemas.openxmlformats.org/officeDocument/2006/math" xmlns:v="urn:schemas-microsoft-com:vml" xmlns:wp14="http://schemas.microsoft.com/office/word/2010/wordprocessingDrawing" xmlns:wp="http://schemas.openxmlformats.org/drawingml/2006/wordprocessingDrawing" xmlns:w10="urn:schemas-microsoft-com:office:word" xmlns:w="http://schemas.openxmlformats.org/wordprocessingml/2006/main" xmlns:w14="http://schemas.microsoft.com/office/word/2010/wordml" xmlns:w15="http://schemas.microsoft.com/office/word/2012/wordml" xmlns:w16cex="http://schemas.microsoft.com/office/word/2018/wordml/cex" xmlns:w16cid="http://schemas.microsoft.com/office/word/2016/wordml/cid" xmlns:w16="http://schemas.microsoft.com/office/word/2018/wordml" xmlns:w16sdtdh="http://schemas.microsoft.com/office/word/2020/wordml/sdtdatahash" xmlns:w16se="http://schemas.microsoft.com/office/word/2015/wordml/symex" xmlns:wpg="http://schemas.microsoft.com/office/word/2010/wordprocessingGroup" xmlns:wpi="http://schemas.microsoft.com/office/word/2010/wordprocessingInk" xmlns:wne="http://schemas.microsoft.com/office/word/2006/wordml" xmlns:wps="http://schemas.microsoft.com/office/word/2010/wordprocessingShape" mc:Ignorable="w14 w15 w16se w16cid w16 w16cex w16sdtdh wp14">
+  <w:p>
+    <w:pPr>
+      <w:pStyle w:val="Footer"/>
+      <w:ind w:firstLine="0"/>
+    </w:pPr>
+  </w:p>
+</w:ftr>
 </file>
 
 <file path=word/footnotes.xml><?xml version="1.0" encoding="utf-8"?>
@@ -19704,7 +19724,7 @@
   <w:abstractNum w:abstractNumId="10" w15:restartNumberingAfterBreak="0">
     <w:nsid w:val="0000A990"/>
     <w:multiLevelType w:val="multilevel"/>
-    <w:tmpl w:val="958EDEE8"/>
+    <w:tmpl w:val="AE5467D2"/>
     <w:lvl w:ilvl="0">
       <w:numFmt w:val="bullet"/>
       <w:lvlText w:val=" "/>
@@ -19781,7 +19801,7 @@
   <w:abstractNum w:abstractNumId="11" w15:restartNumberingAfterBreak="0">
     <w:nsid w:val="00A99411"/>
     <w:multiLevelType w:val="multilevel"/>
-    <w:tmpl w:val="8E5E3346"/>
+    <w:tmpl w:val="A6269046"/>
     <w:lvl w:ilvl="0">
       <w:start w:val="1"/>
       <w:numFmt w:val="decimal"/>
@@ -20884,10 +20904,10 @@
   <w:num w:numId="19" w16cid:durableId="508297783">
     <w:abstractNumId w:val="9"/>
   </w:num>
-  <w:num w:numId="20" w16cid:durableId="1520002279">
+  <w:num w:numId="20" w16cid:durableId="461000507">
     <w:abstractNumId w:val="10"/>
   </w:num>
-  <w:num w:numId="21" w16cid:durableId="878974948">
+  <w:num w:numId="21" w16cid:durableId="1333146611">
     <w:abstractNumId w:val="11"/>
     <w:lvlOverride w:ilvl="0">
       <w:startOverride w:val="1"/>

</xml_diff>